<commit_message>
dodanie troszkę treści do dokumentacji
</commit_message>
<xml_diff>
--- a/Dokumentacja.docx
+++ b/Dokumentacja.docx
@@ -669,7 +669,8 @@
     </w:p>
     <w:p>
       <w:pPr>
-        <w:ind w:left="360"/>
+        <w:ind w:left="360" w:firstLine="348"/>
+        <w:jc w:val="both"/>
         <w:rPr>
           <w:sz w:val="24"/>
           <w:szCs w:val="24"/>
@@ -689,6 +690,38 @@
         </w:rPr>
         <w:t>Najcięższym przypadkiem który zachowaliśmy to Nokia 3310 z 2017r. Owa modernizacja legendarnego już telefonu posiada oryginalny procesor którego nie można w taki sposób mierzyć. Z tego też powodu zastosowaliśmy tam wartość 0.</w:t>
       </w:r>
+      <w:r>
+        <w:rPr>
+          <w:sz w:val="24"/>
+          <w:szCs w:val="24"/>
+        </w:rPr>
+        <w:t xml:space="preserve"> Pozostałe modele telefonów, które nie posiadały wszystkich danych zostały usunięte i nie są nawet prezentowane w załączonym pliku z danymi.</w:t>
+      </w:r>
+    </w:p>
+    <w:p>
+      <w:pPr>
+        <w:pStyle w:val="Nagwek2"/>
+      </w:pPr>
+      <w:r>
+        <w:t>Proste statystyki przedstawiające wykorzystane dane</w:t>
+      </w:r>
+    </w:p>
+    <w:p>
+      <w:pPr>
+        <w:pStyle w:val="Nagwek3"/>
+      </w:pPr>
+      <w:r>
+        <w:tab/>
+        <w:t>Opinie użytkowników</w:t>
+      </w:r>
+    </w:p>
+    <w:p>
+      <w:pPr>
+        <w:rPr>
+          <w:sz w:val="24"/>
+          <w:szCs w:val="24"/>
+        </w:rPr>
+      </w:pPr>
     </w:p>
     <w:sectPr>
       <w:pgSz w:w="11906" w:h="16838"/>
@@ -1227,9 +1260,10 @@
     <w:basedOn w:val="Normalny"/>
     <w:next w:val="Normalny"/>
     <w:link w:val="Nagwek1Znak"/>
+    <w:autoRedefine/>
     <w:uiPriority w:val="9"/>
     <w:qFormat/>
-    <w:rsid w:val="00A54CB3"/>
+    <w:rsid w:val="003155B6"/>
     <w:pPr>
       <w:keepNext/>
       <w:keepLines/>
@@ -1239,7 +1273,7 @@
     <w:rPr>
       <w:rFonts w:asciiTheme="majorHAnsi" w:eastAsiaTheme="majorEastAsia" w:hAnsiTheme="majorHAnsi" w:cstheme="majorBidi"/>
       <w:color w:val="2F5496" w:themeColor="accent1" w:themeShade="BF"/>
-      <w:sz w:val="32"/>
+      <w:sz w:val="34"/>
       <w:szCs w:val="32"/>
     </w:rPr>
   </w:style>
@@ -1248,10 +1282,11 @@
     <w:basedOn w:val="Normalny"/>
     <w:next w:val="Normalny"/>
     <w:link w:val="Nagwek2Znak"/>
+    <w:autoRedefine/>
     <w:uiPriority w:val="9"/>
     <w:unhideWhenUsed/>
     <w:qFormat/>
-    <w:rsid w:val="00A54CB3"/>
+    <w:rsid w:val="003155B6"/>
     <w:pPr>
       <w:keepNext/>
       <w:keepLines/>
@@ -1261,8 +1296,31 @@
     <w:rPr>
       <w:rFonts w:asciiTheme="majorHAnsi" w:eastAsiaTheme="majorEastAsia" w:hAnsiTheme="majorHAnsi" w:cstheme="majorBidi"/>
       <w:color w:val="2F5496" w:themeColor="accent1" w:themeShade="BF"/>
+      <w:sz w:val="28"/>
+      <w:szCs w:val="26"/>
+    </w:rPr>
+  </w:style>
+  <w:style w:type="paragraph" w:styleId="Nagwek3">
+    <w:name w:val="heading 3"/>
+    <w:basedOn w:val="Normalny"/>
+    <w:next w:val="Normalny"/>
+    <w:link w:val="Nagwek3Znak"/>
+    <w:autoRedefine/>
+    <w:uiPriority w:val="9"/>
+    <w:unhideWhenUsed/>
+    <w:qFormat/>
+    <w:rsid w:val="003155B6"/>
+    <w:pPr>
+      <w:keepNext/>
+      <w:keepLines/>
+      <w:spacing w:before="40" w:after="0"/>
+      <w:outlineLvl w:val="2"/>
+    </w:pPr>
+    <w:rPr>
+      <w:rFonts w:asciiTheme="majorHAnsi" w:eastAsiaTheme="majorEastAsia" w:hAnsiTheme="majorHAnsi" w:cstheme="majorBidi"/>
+      <w:color w:val="1F3763" w:themeColor="accent1" w:themeShade="7F"/>
       <w:sz w:val="26"/>
-      <w:szCs w:val="26"/>
+      <w:szCs w:val="24"/>
     </w:rPr>
   </w:style>
   <w:style w:type="character" w:default="1" w:styleId="Domylnaczcionkaakapitu">
@@ -1297,11 +1355,11 @@
     <w:basedOn w:val="Domylnaczcionkaakapitu"/>
     <w:link w:val="Nagwek1"/>
     <w:uiPriority w:val="9"/>
-    <w:rsid w:val="00A54CB3"/>
+    <w:rsid w:val="003155B6"/>
     <w:rPr>
       <w:rFonts w:asciiTheme="majorHAnsi" w:eastAsiaTheme="majorEastAsia" w:hAnsiTheme="majorHAnsi" w:cstheme="majorBidi"/>
       <w:color w:val="2F5496" w:themeColor="accent1" w:themeShade="BF"/>
-      <w:sz w:val="32"/>
+      <w:sz w:val="34"/>
       <w:szCs w:val="32"/>
     </w:rPr>
   </w:style>
@@ -1310,11 +1368,11 @@
     <w:basedOn w:val="Domylnaczcionkaakapitu"/>
     <w:link w:val="Nagwek2"/>
     <w:uiPriority w:val="9"/>
-    <w:rsid w:val="00A54CB3"/>
+    <w:rsid w:val="003155B6"/>
     <w:rPr>
       <w:rFonts w:asciiTheme="majorHAnsi" w:eastAsiaTheme="majorEastAsia" w:hAnsiTheme="majorHAnsi" w:cstheme="majorBidi"/>
       <w:color w:val="2F5496" w:themeColor="accent1" w:themeShade="BF"/>
-      <w:sz w:val="26"/>
+      <w:sz w:val="28"/>
       <w:szCs w:val="26"/>
     </w:rPr>
   </w:style>
@@ -1393,6 +1451,19 @@
       <w:ind w:left="720"/>
       <w:contextualSpacing/>
     </w:pPr>
+  </w:style>
+  <w:style w:type="character" w:customStyle="1" w:styleId="Nagwek3Znak">
+    <w:name w:val="Nagłówek 3 Znak"/>
+    <w:basedOn w:val="Domylnaczcionkaakapitu"/>
+    <w:link w:val="Nagwek3"/>
+    <w:uiPriority w:val="9"/>
+    <w:rsid w:val="003155B6"/>
+    <w:rPr>
+      <w:rFonts w:asciiTheme="majorHAnsi" w:eastAsiaTheme="majorEastAsia" w:hAnsiTheme="majorHAnsi" w:cstheme="majorBidi"/>
+      <w:color w:val="1F3763" w:themeColor="accent1" w:themeShade="7F"/>
+      <w:sz w:val="26"/>
+      <w:szCs w:val="24"/>
+    </w:rPr>
   </w:style>
 </w:styles>
 </file>

</xml_diff>